<commit_message>
CN Assignment 3 need to do Wireshark still
</commit_message>
<xml_diff>
--- a/CISC650-CN/Assignment3/Webb_Assignment3.docx
+++ b/CISC650-CN/Assignment3/Webb_Assignment3.docx
@@ -536,11 +536,31 @@
     </w:p>
     <w:p>
       <w:pPr>
-        <w:rPr>
-          <w:b/>
-          <w:highlight w:val="cyan"/>
-        </w:rPr>
-      </w:pPr>
+        <w:jc w:val="center"/>
+        <w:rPr>
+          <w:b/>
+          <w:highlight w:val="cyan"/>
+        </w:rPr>
+      </w:pPr>
+    </w:p>
+    <w:p>
+      <w:pPr>
+        <w:jc w:val="center"/>
+        <w:rPr>
+          <w:b/>
+          <w:highlight w:val="cyan"/>
+        </w:rPr>
+      </w:pPr>
+    </w:p>
+    <w:p>
+      <w:pPr>
+        <w:jc w:val="center"/>
+        <w:rPr>
+          <w:b/>
+          <w:highlight w:val="cyan"/>
+        </w:rPr>
+      </w:pPr>
+      <w:bookmarkStart w:id="0" w:name="_GoBack"/>
       <w:r>
         <w:rPr>
           <w:b/>
@@ -548,7 +568,7 @@
           <w:highlight w:val="cyan"/>
         </w:rPr>
         <w:drawing>
-          <wp:inline distT="0" distB="0" distL="0" distR="0" wp14:anchorId="3E230CD6" wp14:editId="0C54CB97">
+          <wp:inline distT="0" distB="0" distL="0" distR="0" wp14:anchorId="0CDBC4D1" wp14:editId="661A3EA5">
             <wp:extent cx="2409825" cy="1666875"/>
             <wp:effectExtent l="0" t="0" r="9525" b="9525"/>
             <wp:docPr id="1" name="Picture 1"/>
@@ -583,6 +603,941 @@
           </wp:inline>
         </w:drawing>
       </w:r>
+      <w:bookmarkEnd w:id="0"/>
+    </w:p>
+    <w:tbl>
+      <w:tblPr>
+        <w:tblStyle w:val="TableGrid"/>
+        <w:tblW w:w="0" w:type="auto"/>
+        <w:tblLook w:val="04A0" w:firstRow="1" w:lastRow="0" w:firstColumn="1" w:lastColumn="0" w:noHBand="0" w:noVBand="1"/>
+      </w:tblPr>
+      <w:tblGrid>
+        <w:gridCol w:w="1168"/>
+        <w:gridCol w:w="1168"/>
+        <w:gridCol w:w="1169"/>
+        <w:gridCol w:w="1169"/>
+        <w:gridCol w:w="1169"/>
+        <w:gridCol w:w="1169"/>
+        <w:gridCol w:w="1169"/>
+      </w:tblGrid>
+      <w:tr>
+        <w:tc>
+          <w:tcPr>
+            <w:tcW w:w="1168" w:type="dxa"/>
+          </w:tcPr>
+          <w:p>
+            <w:pPr>
+              <w:jc w:val="center"/>
+              <w:rPr>
+                <w:b/>
+              </w:rPr>
+            </w:pPr>
+            <w:r>
+              <w:rPr>
+                <w:b/>
+              </w:rPr>
+              <w:t>STEP</w:t>
+            </w:r>
+          </w:p>
+        </w:tc>
+        <w:tc>
+          <w:tcPr>
+            <w:tcW w:w="1168" w:type="dxa"/>
+          </w:tcPr>
+          <w:p>
+            <w:pPr>
+              <w:jc w:val="center"/>
+              <w:rPr>
+                <w:b/>
+              </w:rPr>
+            </w:pPr>
+            <w:r>
+              <w:rPr>
+                <w:b/>
+              </w:rPr>
+              <w:t>N’</w:t>
+            </w:r>
+          </w:p>
+        </w:tc>
+        <w:tc>
+          <w:tcPr>
+            <w:tcW w:w="1169" w:type="dxa"/>
+          </w:tcPr>
+          <w:p>
+            <w:pPr>
+              <w:jc w:val="center"/>
+              <w:rPr>
+                <w:b/>
+              </w:rPr>
+            </w:pPr>
+            <w:r>
+              <w:rPr>
+                <w:b/>
+              </w:rPr>
+              <w:t>D(t),p(t)</w:t>
+            </w:r>
+          </w:p>
+        </w:tc>
+        <w:tc>
+          <w:tcPr>
+            <w:tcW w:w="1169" w:type="dxa"/>
+          </w:tcPr>
+          <w:p>
+            <w:pPr>
+              <w:jc w:val="center"/>
+              <w:rPr>
+                <w:b/>
+              </w:rPr>
+            </w:pPr>
+            <w:r>
+              <w:rPr>
+                <w:b/>
+              </w:rPr>
+              <w:t>D(u),p(u</w:t>
+            </w:r>
+            <w:r>
+              <w:rPr>
+                <w:b/>
+              </w:rPr>
+              <w:t>)</w:t>
+            </w:r>
+          </w:p>
+        </w:tc>
+        <w:tc>
+          <w:tcPr>
+            <w:tcW w:w="1169" w:type="dxa"/>
+          </w:tcPr>
+          <w:p>
+            <w:pPr>
+              <w:jc w:val="center"/>
+              <w:rPr>
+                <w:b/>
+              </w:rPr>
+            </w:pPr>
+            <w:r>
+              <w:rPr>
+                <w:b/>
+              </w:rPr>
+              <w:t>D(v),p(v</w:t>
+            </w:r>
+            <w:r>
+              <w:rPr>
+                <w:b/>
+              </w:rPr>
+              <w:t>)</w:t>
+            </w:r>
+          </w:p>
+        </w:tc>
+        <w:tc>
+          <w:tcPr>
+            <w:tcW w:w="1169" w:type="dxa"/>
+          </w:tcPr>
+          <w:p>
+            <w:pPr>
+              <w:jc w:val="center"/>
+              <w:rPr>
+                <w:b/>
+              </w:rPr>
+            </w:pPr>
+            <w:r>
+              <w:rPr>
+                <w:b/>
+              </w:rPr>
+              <w:t>D(w),p(w</w:t>
+            </w:r>
+            <w:r>
+              <w:rPr>
+                <w:b/>
+              </w:rPr>
+              <w:t>)</w:t>
+            </w:r>
+          </w:p>
+        </w:tc>
+        <w:tc>
+          <w:tcPr>
+            <w:tcW w:w="1169" w:type="dxa"/>
+          </w:tcPr>
+          <w:p>
+            <w:pPr>
+              <w:jc w:val="center"/>
+              <w:rPr>
+                <w:b/>
+              </w:rPr>
+            </w:pPr>
+            <w:r>
+              <w:rPr>
+                <w:b/>
+              </w:rPr>
+              <w:t>D(y),p(y</w:t>
+            </w:r>
+            <w:r>
+              <w:rPr>
+                <w:b/>
+              </w:rPr>
+              <w:t>)</w:t>
+            </w:r>
+          </w:p>
+        </w:tc>
+      </w:tr>
+      <w:tr>
+        <w:tc>
+          <w:tcPr>
+            <w:tcW w:w="1168" w:type="dxa"/>
+          </w:tcPr>
+          <w:p>
+            <w:pPr>
+              <w:jc w:val="center"/>
+              <w:rPr>
+                <w:b/>
+              </w:rPr>
+            </w:pPr>
+            <w:r>
+              <w:rPr>
+                <w:b/>
+              </w:rPr>
+              <w:t>0</w:t>
+            </w:r>
+          </w:p>
+        </w:tc>
+        <w:tc>
+          <w:tcPr>
+            <w:tcW w:w="1168" w:type="dxa"/>
+          </w:tcPr>
+          <w:p>
+            <w:pPr>
+              <w:jc w:val="center"/>
+              <w:rPr>
+                <w:b/>
+              </w:rPr>
+            </w:pPr>
+            <w:r>
+              <w:rPr>
+                <w:b/>
+              </w:rPr>
+              <w:t>x</w:t>
+            </w:r>
+          </w:p>
+        </w:tc>
+        <w:tc>
+          <w:tcPr>
+            <w:tcW w:w="1169" w:type="dxa"/>
+          </w:tcPr>
+          <w:p>
+            <w:pPr>
+              <w:jc w:val="center"/>
+              <w:rPr>
+                <w:b/>
+                <w:sz w:val="28"/>
+                <w:szCs w:val="28"/>
+              </w:rPr>
+            </w:pPr>
+            <w:r>
+              <w:rPr>
+                <w:rFonts w:cstheme="minorHAnsi"/>
+                <w:b/>
+                <w:sz w:val="28"/>
+                <w:szCs w:val="28"/>
+              </w:rPr>
+              <w:t>∞</w:t>
+            </w:r>
+          </w:p>
+        </w:tc>
+        <w:tc>
+          <w:tcPr>
+            <w:tcW w:w="1169" w:type="dxa"/>
+          </w:tcPr>
+          <w:p>
+            <w:pPr>
+              <w:jc w:val="center"/>
+              <w:rPr>
+                <w:b/>
+                <w:sz w:val="28"/>
+                <w:szCs w:val="28"/>
+              </w:rPr>
+            </w:pPr>
+            <w:r>
+              <w:rPr>
+                <w:rFonts w:cstheme="minorHAnsi"/>
+                <w:b/>
+                <w:sz w:val="28"/>
+                <w:szCs w:val="28"/>
+              </w:rPr>
+              <w:t>∞</w:t>
+            </w:r>
+          </w:p>
+        </w:tc>
+        <w:tc>
+          <w:tcPr>
+            <w:tcW w:w="1169" w:type="dxa"/>
+          </w:tcPr>
+          <w:p>
+            <w:pPr>
+              <w:jc w:val="center"/>
+              <w:rPr>
+                <w:b/>
+              </w:rPr>
+            </w:pPr>
+            <w:r>
+              <w:rPr>
+                <w:b/>
+              </w:rPr>
+              <w:t>5,x</w:t>
+            </w:r>
+          </w:p>
+        </w:tc>
+        <w:tc>
+          <w:tcPr>
+            <w:tcW w:w="1169" w:type="dxa"/>
+          </w:tcPr>
+          <w:p>
+            <w:pPr>
+              <w:jc w:val="center"/>
+              <w:rPr>
+                <w:b/>
+              </w:rPr>
+            </w:pPr>
+            <w:r>
+              <w:rPr>
+                <w:b/>
+              </w:rPr>
+              <w:t>3,x</w:t>
+            </w:r>
+          </w:p>
+        </w:tc>
+        <w:tc>
+          <w:tcPr>
+            <w:tcW w:w="1169" w:type="dxa"/>
+          </w:tcPr>
+          <w:p>
+            <w:pPr>
+              <w:jc w:val="center"/>
+              <w:rPr>
+                <w:b/>
+              </w:rPr>
+            </w:pPr>
+            <w:r>
+              <w:rPr>
+                <w:b/>
+              </w:rPr>
+              <w:t>4,x</w:t>
+            </w:r>
+          </w:p>
+        </w:tc>
+      </w:tr>
+      <w:tr>
+        <w:tc>
+          <w:tcPr>
+            <w:tcW w:w="1168" w:type="dxa"/>
+          </w:tcPr>
+          <w:p>
+            <w:pPr>
+              <w:jc w:val="center"/>
+              <w:rPr>
+                <w:b/>
+              </w:rPr>
+            </w:pPr>
+            <w:r>
+              <w:rPr>
+                <w:b/>
+              </w:rPr>
+              <w:t>1</w:t>
+            </w:r>
+          </w:p>
+        </w:tc>
+        <w:tc>
+          <w:tcPr>
+            <w:tcW w:w="1168" w:type="dxa"/>
+          </w:tcPr>
+          <w:p>
+            <w:pPr>
+              <w:jc w:val="center"/>
+              <w:rPr>
+                <w:b/>
+              </w:rPr>
+            </w:pPr>
+            <w:proofErr w:type="spellStart"/>
+            <w:r>
+              <w:rPr>
+                <w:b/>
+              </w:rPr>
+              <w:t>xw</w:t>
+            </w:r>
+            <w:proofErr w:type="spellEnd"/>
+          </w:p>
+        </w:tc>
+        <w:tc>
+          <w:tcPr>
+            <w:tcW w:w="1169" w:type="dxa"/>
+          </w:tcPr>
+          <w:p>
+            <w:pPr>
+              <w:jc w:val="center"/>
+              <w:rPr>
+                <w:b/>
+                <w:sz w:val="28"/>
+                <w:szCs w:val="28"/>
+              </w:rPr>
+            </w:pPr>
+            <w:r>
+              <w:rPr>
+                <w:rFonts w:cstheme="minorHAnsi"/>
+                <w:b/>
+                <w:sz w:val="28"/>
+                <w:szCs w:val="28"/>
+              </w:rPr>
+              <w:t>∞</w:t>
+            </w:r>
+          </w:p>
+        </w:tc>
+        <w:tc>
+          <w:tcPr>
+            <w:tcW w:w="1169" w:type="dxa"/>
+          </w:tcPr>
+          <w:p>
+            <w:pPr>
+              <w:jc w:val="center"/>
+              <w:rPr>
+                <w:b/>
+              </w:rPr>
+            </w:pPr>
+            <w:r>
+              <w:rPr>
+                <w:b/>
+              </w:rPr>
+              <w:t>6,w</w:t>
+            </w:r>
+          </w:p>
+        </w:tc>
+        <w:tc>
+          <w:tcPr>
+            <w:tcW w:w="1169" w:type="dxa"/>
+          </w:tcPr>
+          <w:p>
+            <w:pPr>
+              <w:jc w:val="center"/>
+              <w:rPr>
+                <w:b/>
+              </w:rPr>
+            </w:pPr>
+            <w:r>
+              <w:rPr>
+                <w:b/>
+              </w:rPr>
+              <w:t>5,x</w:t>
+            </w:r>
+          </w:p>
+        </w:tc>
+        <w:tc>
+          <w:tcPr>
+            <w:tcW w:w="1169" w:type="dxa"/>
+          </w:tcPr>
+          <w:p>
+            <w:pPr>
+              <w:jc w:val="center"/>
+              <w:rPr>
+                <w:b/>
+              </w:rPr>
+            </w:pPr>
+          </w:p>
+        </w:tc>
+        <w:tc>
+          <w:tcPr>
+            <w:tcW w:w="1169" w:type="dxa"/>
+          </w:tcPr>
+          <w:p>
+            <w:pPr>
+              <w:jc w:val="center"/>
+              <w:rPr>
+                <w:b/>
+              </w:rPr>
+            </w:pPr>
+            <w:r>
+              <w:rPr>
+                <w:b/>
+              </w:rPr>
+              <w:t>4,x</w:t>
+            </w:r>
+          </w:p>
+        </w:tc>
+      </w:tr>
+      <w:tr>
+        <w:tc>
+          <w:tcPr>
+            <w:tcW w:w="1168" w:type="dxa"/>
+          </w:tcPr>
+          <w:p>
+            <w:pPr>
+              <w:jc w:val="center"/>
+              <w:rPr>
+                <w:b/>
+              </w:rPr>
+            </w:pPr>
+            <w:r>
+              <w:rPr>
+                <w:b/>
+              </w:rPr>
+              <w:t>2</w:t>
+            </w:r>
+          </w:p>
+        </w:tc>
+        <w:tc>
+          <w:tcPr>
+            <w:tcW w:w="1168" w:type="dxa"/>
+          </w:tcPr>
+          <w:p>
+            <w:pPr>
+              <w:jc w:val="center"/>
+              <w:rPr>
+                <w:b/>
+              </w:rPr>
+            </w:pPr>
+            <w:proofErr w:type="spellStart"/>
+            <w:r>
+              <w:rPr>
+                <w:b/>
+              </w:rPr>
+              <w:t>xwu</w:t>
+            </w:r>
+            <w:proofErr w:type="spellEnd"/>
+          </w:p>
+        </w:tc>
+        <w:tc>
+          <w:tcPr>
+            <w:tcW w:w="1169" w:type="dxa"/>
+          </w:tcPr>
+          <w:p>
+            <w:pPr>
+              <w:jc w:val="center"/>
+              <w:rPr>
+                <w:b/>
+              </w:rPr>
+            </w:pPr>
+            <w:r>
+              <w:rPr>
+                <w:b/>
+              </w:rPr>
+              <w:t>4,x</w:t>
+            </w:r>
+          </w:p>
+        </w:tc>
+        <w:tc>
+          <w:tcPr>
+            <w:tcW w:w="1169" w:type="dxa"/>
+          </w:tcPr>
+          <w:p>
+            <w:pPr>
+              <w:jc w:val="center"/>
+              <w:rPr>
+                <w:b/>
+              </w:rPr>
+            </w:pPr>
+          </w:p>
+        </w:tc>
+        <w:tc>
+          <w:tcPr>
+            <w:tcW w:w="1169" w:type="dxa"/>
+          </w:tcPr>
+          <w:p>
+            <w:pPr>
+              <w:jc w:val="center"/>
+              <w:rPr>
+                <w:b/>
+              </w:rPr>
+            </w:pPr>
+            <w:r>
+              <w:rPr>
+                <w:b/>
+              </w:rPr>
+              <w:t>5,x</w:t>
+            </w:r>
+          </w:p>
+        </w:tc>
+        <w:tc>
+          <w:tcPr>
+            <w:tcW w:w="1169" w:type="dxa"/>
+          </w:tcPr>
+          <w:p>
+            <w:pPr>
+              <w:jc w:val="center"/>
+              <w:rPr>
+                <w:b/>
+              </w:rPr>
+            </w:pPr>
+          </w:p>
+        </w:tc>
+        <w:tc>
+          <w:tcPr>
+            <w:tcW w:w="1169" w:type="dxa"/>
+          </w:tcPr>
+          <w:p>
+            <w:pPr>
+              <w:jc w:val="center"/>
+              <w:rPr>
+                <w:b/>
+              </w:rPr>
+            </w:pPr>
+            <w:r>
+              <w:rPr>
+                <w:b/>
+              </w:rPr>
+              <w:t>4,x</w:t>
+            </w:r>
+          </w:p>
+        </w:tc>
+      </w:tr>
+      <w:tr>
+        <w:tc>
+          <w:tcPr>
+            <w:tcW w:w="1168" w:type="dxa"/>
+          </w:tcPr>
+          <w:p>
+            <w:pPr>
+              <w:jc w:val="center"/>
+              <w:rPr>
+                <w:b/>
+              </w:rPr>
+            </w:pPr>
+            <w:r>
+              <w:rPr>
+                <w:b/>
+              </w:rPr>
+              <w:t>3</w:t>
+            </w:r>
+          </w:p>
+        </w:tc>
+        <w:tc>
+          <w:tcPr>
+            <w:tcW w:w="1168" w:type="dxa"/>
+          </w:tcPr>
+          <w:p>
+            <w:pPr>
+              <w:jc w:val="center"/>
+              <w:rPr>
+                <w:b/>
+              </w:rPr>
+            </w:pPr>
+            <w:proofErr w:type="spellStart"/>
+            <w:r>
+              <w:rPr>
+                <w:b/>
+              </w:rPr>
+              <w:t>xwuv</w:t>
+            </w:r>
+            <w:proofErr w:type="spellEnd"/>
+          </w:p>
+        </w:tc>
+        <w:tc>
+          <w:tcPr>
+            <w:tcW w:w="1169" w:type="dxa"/>
+          </w:tcPr>
+          <w:p>
+            <w:pPr>
+              <w:jc w:val="center"/>
+              <w:rPr>
+                <w:b/>
+              </w:rPr>
+            </w:pPr>
+            <w:r>
+              <w:rPr>
+                <w:b/>
+              </w:rPr>
+              <w:t>9,t</w:t>
+            </w:r>
+          </w:p>
+        </w:tc>
+        <w:tc>
+          <w:tcPr>
+            <w:tcW w:w="1169" w:type="dxa"/>
+          </w:tcPr>
+          <w:p>
+            <w:pPr>
+              <w:jc w:val="center"/>
+              <w:rPr>
+                <w:b/>
+              </w:rPr>
+            </w:pPr>
+          </w:p>
+        </w:tc>
+        <w:tc>
+          <w:tcPr>
+            <w:tcW w:w="1169" w:type="dxa"/>
+          </w:tcPr>
+          <w:p>
+            <w:pPr>
+              <w:jc w:val="center"/>
+              <w:rPr>
+                <w:b/>
+              </w:rPr>
+            </w:pPr>
+          </w:p>
+        </w:tc>
+        <w:tc>
+          <w:tcPr>
+            <w:tcW w:w="1169" w:type="dxa"/>
+          </w:tcPr>
+          <w:p>
+            <w:pPr>
+              <w:jc w:val="center"/>
+              <w:rPr>
+                <w:b/>
+              </w:rPr>
+            </w:pPr>
+          </w:p>
+        </w:tc>
+        <w:tc>
+          <w:tcPr>
+            <w:tcW w:w="1169" w:type="dxa"/>
+          </w:tcPr>
+          <w:p>
+            <w:pPr>
+              <w:jc w:val="center"/>
+              <w:rPr>
+                <w:b/>
+              </w:rPr>
+            </w:pPr>
+            <w:r>
+              <w:rPr>
+                <w:b/>
+              </w:rPr>
+              <w:t>4,x</w:t>
+            </w:r>
+          </w:p>
+        </w:tc>
+      </w:tr>
+      <w:tr>
+        <w:tc>
+          <w:tcPr>
+            <w:tcW w:w="1168" w:type="dxa"/>
+          </w:tcPr>
+          <w:p>
+            <w:pPr>
+              <w:jc w:val="center"/>
+              <w:rPr>
+                <w:b/>
+              </w:rPr>
+            </w:pPr>
+            <w:r>
+              <w:rPr>
+                <w:b/>
+              </w:rPr>
+              <w:t>4</w:t>
+            </w:r>
+          </w:p>
+        </w:tc>
+        <w:tc>
+          <w:tcPr>
+            <w:tcW w:w="1168" w:type="dxa"/>
+          </w:tcPr>
+          <w:p>
+            <w:pPr>
+              <w:jc w:val="center"/>
+              <w:rPr>
+                <w:b/>
+              </w:rPr>
+            </w:pPr>
+            <w:proofErr w:type="spellStart"/>
+            <w:r>
+              <w:rPr>
+                <w:b/>
+              </w:rPr>
+              <w:t>xwuvy</w:t>
+            </w:r>
+            <w:proofErr w:type="spellEnd"/>
+          </w:p>
+        </w:tc>
+        <w:tc>
+          <w:tcPr>
+            <w:tcW w:w="1169" w:type="dxa"/>
+          </w:tcPr>
+          <w:p>
+            <w:pPr>
+              <w:jc w:val="center"/>
+              <w:rPr>
+                <w:b/>
+              </w:rPr>
+            </w:pPr>
+            <w:r>
+              <w:rPr>
+                <w:b/>
+              </w:rPr>
+              <w:t>8,u</w:t>
+            </w:r>
+          </w:p>
+        </w:tc>
+        <w:tc>
+          <w:tcPr>
+            <w:tcW w:w="1169" w:type="dxa"/>
+          </w:tcPr>
+          <w:p>
+            <w:pPr>
+              <w:jc w:val="center"/>
+              <w:rPr>
+                <w:b/>
+              </w:rPr>
+            </w:pPr>
+          </w:p>
+        </w:tc>
+        <w:tc>
+          <w:tcPr>
+            <w:tcW w:w="1169" w:type="dxa"/>
+          </w:tcPr>
+          <w:p>
+            <w:pPr>
+              <w:jc w:val="center"/>
+              <w:rPr>
+                <w:b/>
+              </w:rPr>
+            </w:pPr>
+          </w:p>
+        </w:tc>
+        <w:tc>
+          <w:tcPr>
+            <w:tcW w:w="1169" w:type="dxa"/>
+          </w:tcPr>
+          <w:p>
+            <w:pPr>
+              <w:jc w:val="center"/>
+              <w:rPr>
+                <w:b/>
+              </w:rPr>
+            </w:pPr>
+          </w:p>
+        </w:tc>
+        <w:tc>
+          <w:tcPr>
+            <w:tcW w:w="1169" w:type="dxa"/>
+          </w:tcPr>
+          <w:p>
+            <w:pPr>
+              <w:jc w:val="center"/>
+              <w:rPr>
+                <w:b/>
+              </w:rPr>
+            </w:pPr>
+          </w:p>
+        </w:tc>
+      </w:tr>
+      <w:tr>
+        <w:tc>
+          <w:tcPr>
+            <w:tcW w:w="1168" w:type="dxa"/>
+          </w:tcPr>
+          <w:p>
+            <w:pPr>
+              <w:jc w:val="center"/>
+              <w:rPr>
+                <w:b/>
+              </w:rPr>
+            </w:pPr>
+            <w:r>
+              <w:rPr>
+                <w:b/>
+              </w:rPr>
+              <w:t>5</w:t>
+            </w:r>
+          </w:p>
+        </w:tc>
+        <w:tc>
+          <w:tcPr>
+            <w:tcW w:w="1168" w:type="dxa"/>
+          </w:tcPr>
+          <w:p>
+            <w:pPr>
+              <w:jc w:val="center"/>
+              <w:rPr>
+                <w:b/>
+              </w:rPr>
+            </w:pPr>
+            <w:proofErr w:type="spellStart"/>
+            <w:r>
+              <w:rPr>
+                <w:b/>
+              </w:rPr>
+              <w:t>xwuvy</w:t>
+            </w:r>
+            <w:r>
+              <w:rPr>
+                <w:b/>
+              </w:rPr>
+              <w:t>t</w:t>
+            </w:r>
+            <w:proofErr w:type="spellEnd"/>
+          </w:p>
+        </w:tc>
+        <w:tc>
+          <w:tcPr>
+            <w:tcW w:w="1169" w:type="dxa"/>
+          </w:tcPr>
+          <w:p>
+            <w:pPr>
+              <w:jc w:val="center"/>
+              <w:rPr>
+                <w:b/>
+              </w:rPr>
+            </w:pPr>
+          </w:p>
+        </w:tc>
+        <w:tc>
+          <w:tcPr>
+            <w:tcW w:w="1169" w:type="dxa"/>
+          </w:tcPr>
+          <w:p>
+            <w:pPr>
+              <w:jc w:val="center"/>
+              <w:rPr>
+                <w:b/>
+              </w:rPr>
+            </w:pPr>
+          </w:p>
+        </w:tc>
+        <w:tc>
+          <w:tcPr>
+            <w:tcW w:w="1169" w:type="dxa"/>
+          </w:tcPr>
+          <w:p>
+            <w:pPr>
+              <w:jc w:val="center"/>
+              <w:rPr>
+                <w:b/>
+              </w:rPr>
+            </w:pPr>
+          </w:p>
+        </w:tc>
+        <w:tc>
+          <w:tcPr>
+            <w:tcW w:w="1169" w:type="dxa"/>
+          </w:tcPr>
+          <w:p>
+            <w:pPr>
+              <w:jc w:val="center"/>
+              <w:rPr>
+                <w:b/>
+              </w:rPr>
+            </w:pPr>
+          </w:p>
+        </w:tc>
+        <w:tc>
+          <w:tcPr>
+            <w:tcW w:w="1169" w:type="dxa"/>
+          </w:tcPr>
+          <w:p>
+            <w:pPr>
+              <w:jc w:val="center"/>
+              <w:rPr>
+                <w:b/>
+              </w:rPr>
+            </w:pPr>
+          </w:p>
+        </w:tc>
+      </w:tr>
+    </w:tbl>
+    <w:p>
+      <w:pPr>
+        <w:rPr>
+          <w:b/>
+          <w:highlight w:val="cyan"/>
+        </w:rPr>
+      </w:pPr>
     </w:p>
     <w:p>
       <w:pPr>
@@ -631,6 +1586,7 @@
           <w:sz w:val="23"/>
           <w:szCs w:val="23"/>
         </w:rPr>
+        <w:lastRenderedPageBreak/>
         <w:t>The count-to-infinity problem is caused because the Bellman-Ford algorithm can’t prevent loops. A loop can occur if an interface goes down or two-routers send updates at the same time.</w:t>
       </w:r>
       <w:r>
@@ -794,7 +1750,6 @@
           <w:szCs w:val="23"/>
           <w:highlight w:val="cyan"/>
         </w:rPr>
-        <w:lastRenderedPageBreak/>
         <w:t xml:space="preserve">Chapter 6 [30 points] </w:t>
       </w:r>
     </w:p>
@@ -1870,7 +2825,17 @@
           <w:szCs w:val="23"/>
           <w:highlight w:val="cyan"/>
         </w:rPr>
-        <w:t xml:space="preserve">6.4 A disadvantage of the content of approach for LANs, such as CSMA/CD, is the capacity wasted due to multiple stations attempting to access the channel at the same time. Suppose that time is divided into discrete slots, with each of N stations attempting to transmit with probability </w:t>
+        <w:t xml:space="preserve">6.4 A disadvantage of the content of approach for LANs, such as CSMA/CD, is the capacity wasted due to multiple stations attempting to access the channel at the same time. Suppose that </w:t>
+      </w:r>
+      <w:r>
+        <w:rPr>
+          <w:b/>
+          <w:sz w:val="23"/>
+          <w:szCs w:val="23"/>
+          <w:highlight w:val="cyan"/>
+        </w:rPr>
+        <w:lastRenderedPageBreak/>
+        <w:t xml:space="preserve">time is divided into discrete slots, with each of N stations attempting to transmit with probability </w:t>
       </w:r>
       <w:r>
         <w:rPr>
@@ -2242,7 +3207,6 @@
                 <w:sz w:val="23"/>
                 <w:szCs w:val="23"/>
               </w:rPr>
-              <w:lastRenderedPageBreak/>
               <w:t>Probability = 1/16.</w:t>
             </w:r>
           </w:p>
@@ -2548,17 +3512,7 @@
           <w:sz w:val="23"/>
           <w:szCs w:val="23"/>
         </w:rPr>
-        <w:t xml:space="preserve"> connectionless because it does not establish a connection to the receiver and will send</w:t>
-      </w:r>
-      <w:bookmarkStart w:id="0" w:name="_GoBack"/>
-      <w:bookmarkEnd w:id="0"/>
-      <w:r>
-        <w:rPr>
-          <w:b/>
-          <w:sz w:val="23"/>
-          <w:szCs w:val="23"/>
-        </w:rPr>
-        <w:t xml:space="preserve"> the packets at will. It’s unreliable in the fact that if a receiver gets the packet it will not respond whether the packet has been accepted or dropped. This leaves the sender with a sense of unreliability if the packet got delivered or not.</w:t>
+        <w:t xml:space="preserve"> connectionless because it does not establish a connection to the receiver and will send the packets at will. It’s unreliable in the fact that if a receiver gets the packet it will not respond whether the packet has been accepted or dropped. This leaves the sender with a sense of unreliability if the packet got delivered or not.</w:t>
       </w:r>
     </w:p>
     <w:p>

</xml_diff>